<commit_message>
recurso-organizacion/Se añadio bibiliografia adicional -- docs/Se actualizo la estructura del repositorio en un anexo en el documento SCM_Herramientas-de-SCM
</commit_message>
<xml_diff>
--- a/04-Documentacion-Gestion/SCM_Herramientas-de-SCM.docx
+++ b/04-Documentacion-Gestion/SCM_Herramientas-de-SCM.docx
@@ -1,6 +1,6 @@
 
 <file path=word/document.xml><?xml version="1.0" encoding="utf-8"?>
-<w:document xmlns:wpc="http://schemas.microsoft.com/office/word/2010/wordprocessingCanvas" xmlns:cx="http://schemas.microsoft.com/office/drawing/2014/chartex" xmlns:cx1="http://schemas.microsoft.com/office/drawing/2015/9/8/chartex" xmlns:cx2="http://schemas.microsoft.com/office/drawing/2015/10/21/chartex" xmlns:cx3="http://schemas.microsoft.com/office/drawing/2016/5/9/chartex" xmlns:cx4="http://schemas.microsoft.com/office/drawing/2016/5/10/chartex" xmlns:cx5="http://schemas.microsoft.com/office/drawing/2016/5/11/chartex" xmlns:cx6="http://schemas.microsoft.com/office/drawing/2016/5/12/chartex" xmlns:cx7="http://schemas.microsoft.com/office/drawing/2016/5/13/chartex" xmlns:cx8="http://schemas.microsoft.com/office/drawing/2016/5/14/chartex" xmlns:mc="http://schemas.openxmlformats.org/markup-compatibility/2006" xmlns:aink="http://schemas.microsoft.com/office/drawing/2016/ink" xmlns:am3d="http://schemas.microsoft.com/office/drawing/2017/model3d" xmlns:o="urn:schemas-microsoft-com:office:office" xmlns:oel="http://schemas.microsoft.com/office/2019/extlst" xmlns:r="http://schemas.openxmlformats.org/officeDocument/2006/relationships" xmlns:m="http://schemas.openxmlformats.org/officeDocument/2006/math" xmlns:v="urn:schemas-microsoft-com:vml" xmlns:wp14="http://schemas.microsoft.com/office/word/2010/wordprocessingDrawing" xmlns:wp="http://schemas.openxmlformats.org/drawingml/2006/wordprocessingDrawing" xmlns:w10="urn:schemas-microsoft-com:office:word" xmlns:w="http://schemas.openxmlformats.org/wordprocessingml/2006/main" xmlns:w14="http://schemas.microsoft.com/office/word/2010/wordml" xmlns:w15="http://schemas.microsoft.com/office/word/2012/wordml" xmlns:w16cex="http://schemas.microsoft.com/office/word/2018/wordml/cex" xmlns:w16cid="http://schemas.microsoft.com/office/word/2016/wordml/cid" xmlns:w16="http://schemas.microsoft.com/office/word/2018/wordml" xmlns:w16du="http://schemas.microsoft.com/office/word/2023/wordml/word16du" xmlns:w16sdtdh="http://schemas.microsoft.com/office/word/2020/wordml/sdtdatahash" xmlns:w16sdtfl="http://schemas.microsoft.com/office/word/2024/wordml/sdtformatlock" xmlns:w16se="http://schemas.microsoft.com/office/word/2015/wordml/symex" xmlns:wpg="http://schemas.microsoft.com/office/word/2010/wordprocessingGroup" xmlns:wpi="http://schemas.microsoft.com/office/word/2010/wordprocessingInk" xmlns:wne="http://schemas.microsoft.com/office/word/2006/wordml" xmlns:wps="http://schemas.microsoft.com/office/word/2010/wordprocessingShape" mc:Ignorable="w14 w15 w16se w16cid w16 w16cex w16sdtdh w16sdtfl w16du wp14">
+<w:document xmlns:wpc="http://schemas.microsoft.com/office/word/2010/wordprocessingCanvas" xmlns:cx="http://schemas.microsoft.com/office/drawing/2014/chartex" xmlns:cx1="http://schemas.microsoft.com/office/drawing/2015/9/8/chartex" xmlns:cx2="http://schemas.microsoft.com/office/drawing/2015/10/21/chartex" xmlns:cx3="http://schemas.microsoft.com/office/drawing/2016/5/9/chartex" xmlns:cx4="http://schemas.microsoft.com/office/drawing/2016/5/10/chartex" xmlns:cx5="http://schemas.microsoft.com/office/drawing/2016/5/11/chartex" xmlns:cx6="http://schemas.microsoft.com/office/drawing/2016/5/12/chartex" xmlns:cx7="http://schemas.microsoft.com/office/drawing/2016/5/13/chartex" xmlns:cx8="http://schemas.microsoft.com/office/drawing/2016/5/14/chartex" xmlns:mc="http://schemas.openxmlformats.org/markup-compatibility/2006" xmlns:aink="http://schemas.microsoft.com/office/drawing/2016/ink" xmlns:am3d="http://schemas.microsoft.com/office/drawing/2017/model3d" xmlns:o="urn:schemas-microsoft-com:office:office" xmlns:r="http://schemas.openxmlformats.org/officeDocument/2006/relationships" xmlns:m="http://schemas.openxmlformats.org/officeDocument/2006/math" xmlns:v="urn:schemas-microsoft-com:vml" xmlns:wp14="http://schemas.microsoft.com/office/word/2010/wordprocessingDrawing" xmlns:wp="http://schemas.openxmlformats.org/drawingml/2006/wordprocessingDrawing" xmlns:w10="urn:schemas-microsoft-com:office:word" xmlns:w="http://schemas.openxmlformats.org/wordprocessingml/2006/main" xmlns:w14="http://schemas.microsoft.com/office/word/2010/wordml" xmlns:w15="http://schemas.microsoft.com/office/word/2012/wordml" xmlns:w16cex="http://schemas.microsoft.com/office/word/2018/wordml/cex" xmlns:w16cid="http://schemas.microsoft.com/office/word/2016/wordml/cid" xmlns:w16="http://schemas.microsoft.com/office/word/2018/wordml" xmlns:w16sdtdh="http://schemas.microsoft.com/office/word/2020/wordml/sdtdatahash" xmlns:w16se="http://schemas.microsoft.com/office/word/2015/wordml/symex" xmlns:wpg="http://schemas.microsoft.com/office/word/2010/wordprocessingGroup" xmlns:wpi="http://schemas.microsoft.com/office/word/2010/wordprocessingInk" xmlns:wne="http://schemas.microsoft.com/office/word/2006/wordml" xmlns:wps="http://schemas.microsoft.com/office/word/2010/wordprocessingShape" mc:Ignorable="w14 w15 w16se w16cid w16 w16cex w16sdtdh wp14">
   <w:body>
     <w:p>
       <w:pPr>
@@ -473,7 +473,10 @@
       <w:bookmarkEnd w:id="1"/>
       <w:r>
         <w:lastRenderedPageBreak/>
-        <w:t>Estructura del repositorio</w:t>
+        <w:t>Estructura del reposito</w:t>
+      </w:r>
+      <w:r>
+        <w:t>rio</w:t>
       </w:r>
     </w:p>
     <w:p/>
@@ -2015,7 +2018,10 @@
               <w:spacing w:line="240" w:lineRule="auto"/>
             </w:pPr>
             <w:r>
-              <w:t>Material Apoyo Evaluaciones</w:t>
+              <w:t xml:space="preserve">Material Apoyo </w:t>
+            </w:r>
+            <w:r>
+              <w:t>Evaluaciones</w:t>
             </w:r>
           </w:p>
         </w:tc>
@@ -2412,7 +2418,10 @@
         <w:t>Guia_TPs-Evaluables:</w:t>
       </w:r>
       <w:r>
-        <w:t xml:space="preserve"> En esta guía están los enunciados del conjunto de trabajos prácticos grupales que los estudiantes deben realizar durante el cuatrimestre. (evaluables y no evaluables).</w:t>
+        <w:t xml:space="preserve"> En esta guía está</w:t>
+      </w:r>
+      <w:r>
+        <w:t>n los enunciados del conjunto de trabajos prácticos grupales que los estudiantes deben realizar durante el cuatrimestre. (evaluables y no evaluables).</w:t>
       </w:r>
     </w:p>
     <w:p>
@@ -2437,7 +2446,10 @@
         <w:t>Practico[N]_[tema]_[titulo].[ext]:</w:t>
       </w:r>
       <w:r>
-        <w:t xml:space="preserve"> Trabajo práctico número N seguido del tema general y título del mismo, con extensión correspondiente al formato.</w:t>
+        <w:t xml:space="preserve"> Trabajo práctico número N seguido del tema general y título del mismo</w:t>
+      </w:r>
+      <w:r>
+        <w:t>, con extensión correspondiente al formato.</w:t>
       </w:r>
     </w:p>
     <w:p>
@@ -2487,7 +2499,10 @@
         <w:t>Trabajo-Conceptual[N]_[tema].[ext]:</w:t>
       </w:r>
       <w:r>
-        <w:t xml:space="preserve"> Trabajo de Investigación Conceptual número N seguido de la temática del mismo, con extensión correspondiente al formato.</w:t>
+        <w:t xml:space="preserve"> Trabajo de Investigación Conceptual número N seguido de la temática del mi</w:t>
+      </w:r>
+      <w:r>
+        <w:t>smo, con extensión correspondiente al formato.</w:t>
       </w:r>
     </w:p>
     <w:p>
@@ -2559,7 +2574,10 @@
         <w:t xml:space="preserve">informacion_docentes: </w:t>
       </w:r>
       <w:r>
-        <w:t>imagen con la información de contacto de los profesores de la cátedra.</w:t>
+        <w:t>imagen con la informació</w:t>
+      </w:r>
+      <w:r>
+        <w:t>n de contacto de los profesores de la cátedra.</w:t>
       </w:r>
       <w:r>
         <w:br/>
@@ -2603,7 +2621,10 @@
         <w:t xml:space="preserve">Template_[tema].[ext]: </w:t>
       </w:r>
       <w:r>
-        <w:t>Templetes necesarios para el cursado de la materia con sus respectivos temas identificatorios y extensiones acordes (docx, xlsx)</w:t>
+        <w:t>Templetes necesarios para el cursado de la materia con sus respectivos temas identificatorios y extensio</w:t>
+      </w:r>
+      <w:r>
+        <w:t>nes acordes (docx, xlsx)</w:t>
       </w:r>
       <w:r>
         <w:br/>
@@ -2647,7 +2668,13 @@
         <w:rPr>
           <w:b/>
         </w:rPr>
-        <w:t>SCM_Herramientas-de-SCM</w:t>
+        <w:t>SCM_Herramientas-de-S</w:t>
+      </w:r>
+      <w:r>
+        <w:rPr>
+          <w:b/>
+        </w:rPr>
+        <w:t>CM</w:t>
       </w:r>
       <w:r>
         <w:t>: Practico4 SCM_Herramientas-de-SCM. Documentación sobre Gestión de Configuración.</w:t>
@@ -2788,7 +2815,10 @@
         <w:spacing w:line="240" w:lineRule="auto"/>
       </w:pPr>
       <w:r>
-        <w:t>organizacion: Reorganización de estructura de carpetas</w:t>
+        <w:t>organizaci</w:t>
+      </w:r>
+      <w:r>
+        <w:t>on: Reorganización de estructura de carpetas</w:t>
       </w:r>
     </w:p>
     <w:p>
@@ -2984,15 +3014,68 @@
       </w:r>
     </w:p>
     <w:p>
-      <w:pPr>
-        <w:widowControl w:val="0"/>
-        <w:ind w:left="720"/>
-      </w:pPr>
+      <w:r>
+        <w:br w:type="page"/>
+      </w:r>
+    </w:p>
+    <w:p>
+      <w:pPr>
+        <w:pStyle w:val="Ttulo2"/>
+      </w:pPr>
+      <w:r>
+        <w:lastRenderedPageBreak/>
+        <w:t>Anexo</w:t>
+      </w:r>
+    </w:p>
+    <w:p>
+      <w:r>
+        <w:t>Se adjunta una versión actualizada del repositorio, ultima Línea Base 9/11/2025</w:t>
+      </w:r>
+      <w:r>
+        <w:br/>
+      </w:r>
+      <w:r>
+        <w:drawing>
+          <wp:inline distT="0" distB="0" distL="0" distR="0" wp14:anchorId="1E7DF40C" wp14:editId="255C29E5">
+            <wp:extent cx="5733415" cy="4413885"/>
+            <wp:effectExtent l="0" t="0" r="635" b="5715"/>
+            <wp:docPr id="3" name="Imagen 3"/>
+            <wp:cNvGraphicFramePr>
+              <a:graphicFrameLocks xmlns:a="http://schemas.openxmlformats.org/drawingml/2006/main" noChangeAspect="1"/>
+            </wp:cNvGraphicFramePr>
+            <a:graphic xmlns:a="http://schemas.openxmlformats.org/drawingml/2006/main">
+              <a:graphicData uri="http://schemas.openxmlformats.org/drawingml/2006/picture">
+                <pic:pic xmlns:pic="http://schemas.openxmlformats.org/drawingml/2006/picture">
+                  <pic:nvPicPr>
+                    <pic:cNvPr id="1" name=""/>
+                    <pic:cNvPicPr/>
+                  </pic:nvPicPr>
+                  <pic:blipFill>
+                    <a:blip r:embed="rId9"/>
+                    <a:stretch>
+                      <a:fillRect/>
+                    </a:stretch>
+                  </pic:blipFill>
+                  <pic:spPr>
+                    <a:xfrm>
+                      <a:off x="0" y="0"/>
+                      <a:ext cx="5733415" cy="4413885"/>
+                    </a:xfrm>
+                    <a:prstGeom prst="rect">
+                      <a:avLst/>
+                    </a:prstGeom>
+                  </pic:spPr>
+                </pic:pic>
+              </a:graphicData>
+            </a:graphic>
+          </wp:inline>
+        </w:drawing>
+      </w:r>
     </w:p>
     <w:sectPr>
-      <w:footerReference w:type="default" r:id="rId9"/>
-      <w:headerReference w:type="first" r:id="rId10"/>
-      <w:footerReference w:type="first" r:id="rId11"/>
+      <w:footerReference w:type="default" r:id="rId10"/>
+      <w:headerReference w:type="first" r:id="rId11"/>
+      <w:footerReference w:type="first" r:id="rId12"/>
       <w:pgSz w:w="11909" w:h="16834"/>
       <w:pgMar w:top="1440" w:right="1440" w:bottom="1440" w:left="1440" w:header="720" w:footer="720" w:gutter="0"/>
       <w:pgNumType w:start="0"/>
@@ -3004,7 +3087,7 @@
 </file>
 
 <file path=word/endnotes.xml><?xml version="1.0" encoding="utf-8"?>
-<w:endnotes xmlns:wpc="http://schemas.microsoft.com/office/word/2010/wordprocessingCanvas" xmlns:cx="http://schemas.microsoft.com/office/drawing/2014/chartex" xmlns:cx1="http://schemas.microsoft.com/office/drawing/2015/9/8/chartex" xmlns:cx2="http://schemas.microsoft.com/office/drawing/2015/10/21/chartex" xmlns:cx3="http://schemas.microsoft.com/office/drawing/2016/5/9/chartex" xmlns:cx4="http://schemas.microsoft.com/office/drawing/2016/5/10/chartex" xmlns:cx5="http://schemas.microsoft.com/office/drawing/2016/5/11/chartex" xmlns:cx6="http://schemas.microsoft.com/office/drawing/2016/5/12/chartex" xmlns:cx7="http://schemas.microsoft.com/office/drawing/2016/5/13/chartex" xmlns:cx8="http://schemas.microsoft.com/office/drawing/2016/5/14/chartex" xmlns:mc="http://schemas.openxmlformats.org/markup-compatibility/2006" xmlns:aink="http://schemas.microsoft.com/office/drawing/2016/ink" xmlns:am3d="http://schemas.microsoft.com/office/drawing/2017/model3d" xmlns:o="urn:schemas-microsoft-com:office:office" xmlns:oel="http://schemas.microsoft.com/office/2019/extlst" xmlns:r="http://schemas.openxmlformats.org/officeDocument/2006/relationships" xmlns:m="http://schemas.openxmlformats.org/officeDocument/2006/math" xmlns:v="urn:schemas-microsoft-com:vml" xmlns:wp14="http://schemas.microsoft.com/office/word/2010/wordprocessingDrawing" xmlns:wp="http://schemas.openxmlformats.org/drawingml/2006/wordprocessingDrawing" xmlns:w10="urn:schemas-microsoft-com:office:word" xmlns:w="http://schemas.openxmlformats.org/wordprocessingml/2006/main" xmlns:w14="http://schemas.microsoft.com/office/word/2010/wordml" xmlns:w15="http://schemas.microsoft.com/office/word/2012/wordml" xmlns:w16cex="http://schemas.microsoft.com/office/word/2018/wordml/cex" xmlns:w16cid="http://schemas.microsoft.com/office/word/2016/wordml/cid" xmlns:w16="http://schemas.microsoft.com/office/word/2018/wordml" xmlns:w16du="http://schemas.microsoft.com/office/word/2023/wordml/word16du" xmlns:w16sdtdh="http://schemas.microsoft.com/office/word/2020/wordml/sdtdatahash" xmlns:w16sdtfl="http://schemas.microsoft.com/office/word/2024/wordml/sdtformatlock" xmlns:w16se="http://schemas.microsoft.com/office/word/2015/wordml/symex" xmlns:wpg="http://schemas.microsoft.com/office/word/2010/wordprocessingGroup" xmlns:wpi="http://schemas.microsoft.com/office/word/2010/wordprocessingInk" xmlns:wne="http://schemas.microsoft.com/office/word/2006/wordml" xmlns:wps="http://schemas.microsoft.com/office/word/2010/wordprocessingShape" mc:Ignorable="w14 w15 w16se w16cid w16 w16cex w16sdtdh w16sdtfl w16du wp14">
+<w:endnotes xmlns:wpc="http://schemas.microsoft.com/office/word/2010/wordprocessingCanvas" xmlns:cx="http://schemas.microsoft.com/office/drawing/2014/chartex" xmlns:cx1="http://schemas.microsoft.com/office/drawing/2015/9/8/chartex" xmlns:cx2="http://schemas.microsoft.com/office/drawing/2015/10/21/chartex" xmlns:cx3="http://schemas.microsoft.com/office/drawing/2016/5/9/chartex" xmlns:cx4="http://schemas.microsoft.com/office/drawing/2016/5/10/chartex" xmlns:cx5="http://schemas.microsoft.com/office/drawing/2016/5/11/chartex" xmlns:cx6="http://schemas.microsoft.com/office/drawing/2016/5/12/chartex" xmlns:cx7="http://schemas.microsoft.com/office/drawing/2016/5/13/chartex" xmlns:cx8="http://schemas.microsoft.com/office/drawing/2016/5/14/chartex" xmlns:mc="http://schemas.openxmlformats.org/markup-compatibility/2006" xmlns:aink="http://schemas.microsoft.com/office/drawing/2016/ink" xmlns:am3d="http://schemas.microsoft.com/office/drawing/2017/model3d" xmlns:o="urn:schemas-microsoft-com:office:office" xmlns:r="http://schemas.openxmlformats.org/officeDocument/2006/relationships" xmlns:m="http://schemas.openxmlformats.org/officeDocument/2006/math" xmlns:v="urn:schemas-microsoft-com:vml" xmlns:wp14="http://schemas.microsoft.com/office/word/2010/wordprocessingDrawing" xmlns:wp="http://schemas.openxmlformats.org/drawingml/2006/wordprocessingDrawing" xmlns:w10="urn:schemas-microsoft-com:office:word" xmlns:w="http://schemas.openxmlformats.org/wordprocessingml/2006/main" xmlns:w14="http://schemas.microsoft.com/office/word/2010/wordml" xmlns:w15="http://schemas.microsoft.com/office/word/2012/wordml" xmlns:w16cex="http://schemas.microsoft.com/office/word/2018/wordml/cex" xmlns:w16cid="http://schemas.microsoft.com/office/word/2016/wordml/cid" xmlns:w16="http://schemas.microsoft.com/office/word/2018/wordml" xmlns:w16sdtdh="http://schemas.microsoft.com/office/word/2020/wordml/sdtdatahash" xmlns:w16se="http://schemas.microsoft.com/office/word/2015/wordml/symex" xmlns:wpg="http://schemas.microsoft.com/office/word/2010/wordprocessingGroup" xmlns:wpi="http://schemas.microsoft.com/office/word/2010/wordprocessingInk" xmlns:wne="http://schemas.microsoft.com/office/word/2006/wordml" xmlns:wps="http://schemas.microsoft.com/office/word/2010/wordprocessingShape" mc:Ignorable="w14 w15 w16se w16cid w16 w16cex w16sdtdh wp14">
   <w:endnote w:type="separator" w:id="-1">
     <w:p>
       <w:pPr>
@@ -3029,7 +3112,7 @@
 </file>
 
 <file path=word/footer1.xml><?xml version="1.0" encoding="utf-8"?>
-<w:ftr xmlns:wpc="http://schemas.microsoft.com/office/word/2010/wordprocessingCanvas" xmlns:cx="http://schemas.microsoft.com/office/drawing/2014/chartex" xmlns:cx1="http://schemas.microsoft.com/office/drawing/2015/9/8/chartex" xmlns:cx2="http://schemas.microsoft.com/office/drawing/2015/10/21/chartex" xmlns:cx3="http://schemas.microsoft.com/office/drawing/2016/5/9/chartex" xmlns:cx4="http://schemas.microsoft.com/office/drawing/2016/5/10/chartex" xmlns:cx5="http://schemas.microsoft.com/office/drawing/2016/5/11/chartex" xmlns:cx6="http://schemas.microsoft.com/office/drawing/2016/5/12/chartex" xmlns:cx7="http://schemas.microsoft.com/office/drawing/2016/5/13/chartex" xmlns:cx8="http://schemas.microsoft.com/office/drawing/2016/5/14/chartex" xmlns:mc="http://schemas.openxmlformats.org/markup-compatibility/2006" xmlns:aink="http://schemas.microsoft.com/office/drawing/2016/ink" xmlns:am3d="http://schemas.microsoft.com/office/drawing/2017/model3d" xmlns:o="urn:schemas-microsoft-com:office:office" xmlns:oel="http://schemas.microsoft.com/office/2019/extlst" xmlns:r="http://schemas.openxmlformats.org/officeDocument/2006/relationships" xmlns:m="http://schemas.openxmlformats.org/officeDocument/2006/math" xmlns:v="urn:schemas-microsoft-com:vml" xmlns:wp14="http://schemas.microsoft.com/office/word/2010/wordprocessingDrawing" xmlns:wp="http://schemas.openxmlformats.org/drawingml/2006/wordprocessingDrawing" xmlns:w10="urn:schemas-microsoft-com:office:word" xmlns:w="http://schemas.openxmlformats.org/wordprocessingml/2006/main" xmlns:w14="http://schemas.microsoft.com/office/word/2010/wordml" xmlns:w15="http://schemas.microsoft.com/office/word/2012/wordml" xmlns:w16cex="http://schemas.microsoft.com/office/word/2018/wordml/cex" xmlns:w16cid="http://schemas.microsoft.com/office/word/2016/wordml/cid" xmlns:w16="http://schemas.microsoft.com/office/word/2018/wordml" xmlns:w16du="http://schemas.microsoft.com/office/word/2023/wordml/word16du" xmlns:w16sdtdh="http://schemas.microsoft.com/office/word/2020/wordml/sdtdatahash" xmlns:w16sdtfl="http://schemas.microsoft.com/office/word/2024/wordml/sdtformatlock" xmlns:w16se="http://schemas.microsoft.com/office/word/2015/wordml/symex" xmlns:wpg="http://schemas.microsoft.com/office/word/2010/wordprocessingGroup" xmlns:wpi="http://schemas.microsoft.com/office/word/2010/wordprocessingInk" xmlns:wne="http://schemas.microsoft.com/office/word/2006/wordml" xmlns:wps="http://schemas.microsoft.com/office/word/2010/wordprocessingShape" mc:Ignorable="w14 w15 w16se w16cid w16 w16cex w16sdtdh w16sdtfl w16du wp14">
+<w:ftr xmlns:wpc="http://schemas.microsoft.com/office/word/2010/wordprocessingCanvas" xmlns:cx="http://schemas.microsoft.com/office/drawing/2014/chartex" xmlns:cx1="http://schemas.microsoft.com/office/drawing/2015/9/8/chartex" xmlns:cx2="http://schemas.microsoft.com/office/drawing/2015/10/21/chartex" xmlns:cx3="http://schemas.microsoft.com/office/drawing/2016/5/9/chartex" xmlns:cx4="http://schemas.microsoft.com/office/drawing/2016/5/10/chartex" xmlns:cx5="http://schemas.microsoft.com/office/drawing/2016/5/11/chartex" xmlns:cx6="http://schemas.microsoft.com/office/drawing/2016/5/12/chartex" xmlns:cx7="http://schemas.microsoft.com/office/drawing/2016/5/13/chartex" xmlns:cx8="http://schemas.microsoft.com/office/drawing/2016/5/14/chartex" xmlns:mc="http://schemas.openxmlformats.org/markup-compatibility/2006" xmlns:aink="http://schemas.microsoft.com/office/drawing/2016/ink" xmlns:am3d="http://schemas.microsoft.com/office/drawing/2017/model3d" xmlns:o="urn:schemas-microsoft-com:office:office" xmlns:r="http://schemas.openxmlformats.org/officeDocument/2006/relationships" xmlns:m="http://schemas.openxmlformats.org/officeDocument/2006/math" xmlns:v="urn:schemas-microsoft-com:vml" xmlns:wp14="http://schemas.microsoft.com/office/word/2010/wordprocessingDrawing" xmlns:wp="http://schemas.openxmlformats.org/drawingml/2006/wordprocessingDrawing" xmlns:w10="urn:schemas-microsoft-com:office:word" xmlns:w="http://schemas.openxmlformats.org/wordprocessingml/2006/main" xmlns:w14="http://schemas.microsoft.com/office/word/2010/wordml" xmlns:w15="http://schemas.microsoft.com/office/word/2012/wordml" xmlns:w16cex="http://schemas.microsoft.com/office/word/2018/wordml/cex" xmlns:w16cid="http://schemas.microsoft.com/office/word/2016/wordml/cid" xmlns:w16="http://schemas.microsoft.com/office/word/2018/wordml" xmlns:w16sdtdh="http://schemas.microsoft.com/office/word/2020/wordml/sdtdatahash" xmlns:w16se="http://schemas.microsoft.com/office/word/2015/wordml/symex" xmlns:wpg="http://schemas.microsoft.com/office/word/2010/wordprocessingGroup" xmlns:wpi="http://schemas.microsoft.com/office/word/2010/wordprocessingInk" xmlns:wne="http://schemas.microsoft.com/office/word/2006/wordml" xmlns:wps="http://schemas.microsoft.com/office/word/2010/wordprocessingShape" mc:Ignorable="w14 w15 w16se w16cid w16 w16cex w16sdtdh wp14">
   <w:p>
     <w:pPr>
       <w:jc w:val="right"/>
@@ -3057,7 +3140,7 @@
 </file>
 
 <file path=word/footer2.xml><?xml version="1.0" encoding="utf-8"?>
-<w:ftr xmlns:wpc="http://schemas.microsoft.com/office/word/2010/wordprocessingCanvas" xmlns:cx="http://schemas.microsoft.com/office/drawing/2014/chartex" xmlns:cx1="http://schemas.microsoft.com/office/drawing/2015/9/8/chartex" xmlns:cx2="http://schemas.microsoft.com/office/drawing/2015/10/21/chartex" xmlns:cx3="http://schemas.microsoft.com/office/drawing/2016/5/9/chartex" xmlns:cx4="http://schemas.microsoft.com/office/drawing/2016/5/10/chartex" xmlns:cx5="http://schemas.microsoft.com/office/drawing/2016/5/11/chartex" xmlns:cx6="http://schemas.microsoft.com/office/drawing/2016/5/12/chartex" xmlns:cx7="http://schemas.microsoft.com/office/drawing/2016/5/13/chartex" xmlns:cx8="http://schemas.microsoft.com/office/drawing/2016/5/14/chartex" xmlns:mc="http://schemas.openxmlformats.org/markup-compatibility/2006" xmlns:aink="http://schemas.microsoft.com/office/drawing/2016/ink" xmlns:am3d="http://schemas.microsoft.com/office/drawing/2017/model3d" xmlns:o="urn:schemas-microsoft-com:office:office" xmlns:oel="http://schemas.microsoft.com/office/2019/extlst" xmlns:r="http://schemas.openxmlformats.org/officeDocument/2006/relationships" xmlns:m="http://schemas.openxmlformats.org/officeDocument/2006/math" xmlns:v="urn:schemas-microsoft-com:vml" xmlns:wp14="http://schemas.microsoft.com/office/word/2010/wordprocessingDrawing" xmlns:wp="http://schemas.openxmlformats.org/drawingml/2006/wordprocessingDrawing" xmlns:w10="urn:schemas-microsoft-com:office:word" xmlns:w="http://schemas.openxmlformats.org/wordprocessingml/2006/main" xmlns:w14="http://schemas.microsoft.com/office/word/2010/wordml" xmlns:w15="http://schemas.microsoft.com/office/word/2012/wordml" xmlns:w16cex="http://schemas.microsoft.com/office/word/2018/wordml/cex" xmlns:w16cid="http://schemas.microsoft.com/office/word/2016/wordml/cid" xmlns:w16="http://schemas.microsoft.com/office/word/2018/wordml" xmlns:w16du="http://schemas.microsoft.com/office/word/2023/wordml/word16du" xmlns:w16sdtdh="http://schemas.microsoft.com/office/word/2020/wordml/sdtdatahash" xmlns:w16sdtfl="http://schemas.microsoft.com/office/word/2024/wordml/sdtformatlock" xmlns:w16se="http://schemas.microsoft.com/office/word/2015/wordml/symex" xmlns:wpg="http://schemas.microsoft.com/office/word/2010/wordprocessingGroup" xmlns:wpi="http://schemas.microsoft.com/office/word/2010/wordprocessingInk" xmlns:wne="http://schemas.microsoft.com/office/word/2006/wordml" xmlns:wps="http://schemas.microsoft.com/office/word/2010/wordprocessingShape" mc:Ignorable="w14 w15 w16se w16cid w16 w16cex w16sdtdh w16sdtfl w16du wp14">
+<w:ftr xmlns:wpc="http://schemas.microsoft.com/office/word/2010/wordprocessingCanvas" xmlns:cx="http://schemas.microsoft.com/office/drawing/2014/chartex" xmlns:cx1="http://schemas.microsoft.com/office/drawing/2015/9/8/chartex" xmlns:cx2="http://schemas.microsoft.com/office/drawing/2015/10/21/chartex" xmlns:cx3="http://schemas.microsoft.com/office/drawing/2016/5/9/chartex" xmlns:cx4="http://schemas.microsoft.com/office/drawing/2016/5/10/chartex" xmlns:cx5="http://schemas.microsoft.com/office/drawing/2016/5/11/chartex" xmlns:cx6="http://schemas.microsoft.com/office/drawing/2016/5/12/chartex" xmlns:cx7="http://schemas.microsoft.com/office/drawing/2016/5/13/chartex" xmlns:cx8="http://schemas.microsoft.com/office/drawing/2016/5/14/chartex" xmlns:mc="http://schemas.openxmlformats.org/markup-compatibility/2006" xmlns:aink="http://schemas.microsoft.com/office/drawing/2016/ink" xmlns:am3d="http://schemas.microsoft.com/office/drawing/2017/model3d" xmlns:o="urn:schemas-microsoft-com:office:office" xmlns:r="http://schemas.openxmlformats.org/officeDocument/2006/relationships" xmlns:m="http://schemas.openxmlformats.org/officeDocument/2006/math" xmlns:v="urn:schemas-microsoft-com:vml" xmlns:wp14="http://schemas.microsoft.com/office/word/2010/wordprocessingDrawing" xmlns:wp="http://schemas.openxmlformats.org/drawingml/2006/wordprocessingDrawing" xmlns:w10="urn:schemas-microsoft-com:office:word" xmlns:w="http://schemas.openxmlformats.org/wordprocessingml/2006/main" xmlns:w14="http://schemas.microsoft.com/office/word/2010/wordml" xmlns:w15="http://schemas.microsoft.com/office/word/2012/wordml" xmlns:w16cex="http://schemas.microsoft.com/office/word/2018/wordml/cex" xmlns:w16cid="http://schemas.microsoft.com/office/word/2016/wordml/cid" xmlns:w16="http://schemas.microsoft.com/office/word/2018/wordml" xmlns:w16sdtdh="http://schemas.microsoft.com/office/word/2020/wordml/sdtdatahash" xmlns:w16se="http://schemas.microsoft.com/office/word/2015/wordml/symex" xmlns:wpg="http://schemas.microsoft.com/office/word/2010/wordprocessingGroup" xmlns:wpi="http://schemas.microsoft.com/office/word/2010/wordprocessingInk" xmlns:wne="http://schemas.microsoft.com/office/word/2006/wordml" xmlns:wps="http://schemas.microsoft.com/office/word/2010/wordprocessingShape" mc:Ignorable="w14 w15 w16se w16cid w16 w16cex w16sdtdh wp14">
   <w:p>
     <w:pPr>
       <w:jc w:val="center"/>
@@ -3067,7 +3150,7 @@
 </file>
 
 <file path=word/footnotes.xml><?xml version="1.0" encoding="utf-8"?>
-<w:footnotes xmlns:wpc="http://schemas.microsoft.com/office/word/2010/wordprocessingCanvas" xmlns:cx="http://schemas.microsoft.com/office/drawing/2014/chartex" xmlns:cx1="http://schemas.microsoft.com/office/drawing/2015/9/8/chartex" xmlns:cx2="http://schemas.microsoft.com/office/drawing/2015/10/21/chartex" xmlns:cx3="http://schemas.microsoft.com/office/drawing/2016/5/9/chartex" xmlns:cx4="http://schemas.microsoft.com/office/drawing/2016/5/10/chartex" xmlns:cx5="http://schemas.microsoft.com/office/drawing/2016/5/11/chartex" xmlns:cx6="http://schemas.microsoft.com/office/drawing/2016/5/12/chartex" xmlns:cx7="http://schemas.microsoft.com/office/drawing/2016/5/13/chartex" xmlns:cx8="http://schemas.microsoft.com/office/drawing/2016/5/14/chartex" xmlns:mc="http://schemas.openxmlformats.org/markup-compatibility/2006" xmlns:aink="http://schemas.microsoft.com/office/drawing/2016/ink" xmlns:am3d="http://schemas.microsoft.com/office/drawing/2017/model3d" xmlns:o="urn:schemas-microsoft-com:office:office" xmlns:oel="http://schemas.microsoft.com/office/2019/extlst" xmlns:r="http://schemas.openxmlformats.org/officeDocument/2006/relationships" xmlns:m="http://schemas.openxmlformats.org/officeDocument/2006/math" xmlns:v="urn:schemas-microsoft-com:vml" xmlns:wp14="http://schemas.microsoft.com/office/word/2010/wordprocessingDrawing" xmlns:wp="http://schemas.openxmlformats.org/drawingml/2006/wordprocessingDrawing" xmlns:w10="urn:schemas-microsoft-com:office:word" xmlns:w="http://schemas.openxmlformats.org/wordprocessingml/2006/main" xmlns:w14="http://schemas.microsoft.com/office/word/2010/wordml" xmlns:w15="http://schemas.microsoft.com/office/word/2012/wordml" xmlns:w16cex="http://schemas.microsoft.com/office/word/2018/wordml/cex" xmlns:w16cid="http://schemas.microsoft.com/office/word/2016/wordml/cid" xmlns:w16="http://schemas.microsoft.com/office/word/2018/wordml" xmlns:w16du="http://schemas.microsoft.com/office/word/2023/wordml/word16du" xmlns:w16sdtdh="http://schemas.microsoft.com/office/word/2020/wordml/sdtdatahash" xmlns:w16sdtfl="http://schemas.microsoft.com/office/word/2024/wordml/sdtformatlock" xmlns:w16se="http://schemas.microsoft.com/office/word/2015/wordml/symex" xmlns:wpg="http://schemas.microsoft.com/office/word/2010/wordprocessingGroup" xmlns:wpi="http://schemas.microsoft.com/office/word/2010/wordprocessingInk" xmlns:wne="http://schemas.microsoft.com/office/word/2006/wordml" xmlns:wps="http://schemas.microsoft.com/office/word/2010/wordprocessingShape" mc:Ignorable="w14 w15 w16se w16cid w16 w16cex w16sdtdh w16sdtfl w16du wp14">
+<w:footnotes xmlns:wpc="http://schemas.microsoft.com/office/word/2010/wordprocessingCanvas" xmlns:cx="http://schemas.microsoft.com/office/drawing/2014/chartex" xmlns:cx1="http://schemas.microsoft.com/office/drawing/2015/9/8/chartex" xmlns:cx2="http://schemas.microsoft.com/office/drawing/2015/10/21/chartex" xmlns:cx3="http://schemas.microsoft.com/office/drawing/2016/5/9/chartex" xmlns:cx4="http://schemas.microsoft.com/office/drawing/2016/5/10/chartex" xmlns:cx5="http://schemas.microsoft.com/office/drawing/2016/5/11/chartex" xmlns:cx6="http://schemas.microsoft.com/office/drawing/2016/5/12/chartex" xmlns:cx7="http://schemas.microsoft.com/office/drawing/2016/5/13/chartex" xmlns:cx8="http://schemas.microsoft.com/office/drawing/2016/5/14/chartex" xmlns:mc="http://schemas.openxmlformats.org/markup-compatibility/2006" xmlns:aink="http://schemas.microsoft.com/office/drawing/2016/ink" xmlns:am3d="http://schemas.microsoft.com/office/drawing/2017/model3d" xmlns:o="urn:schemas-microsoft-com:office:office" xmlns:r="http://schemas.openxmlformats.org/officeDocument/2006/relationships" xmlns:m="http://schemas.openxmlformats.org/officeDocument/2006/math" xmlns:v="urn:schemas-microsoft-com:vml" xmlns:wp14="http://schemas.microsoft.com/office/word/2010/wordprocessingDrawing" xmlns:wp="http://schemas.openxmlformats.org/drawingml/2006/wordprocessingDrawing" xmlns:w10="urn:schemas-microsoft-com:office:word" xmlns:w="http://schemas.openxmlformats.org/wordprocessingml/2006/main" xmlns:w14="http://schemas.microsoft.com/office/word/2010/wordml" xmlns:w15="http://schemas.microsoft.com/office/word/2012/wordml" xmlns:w16cex="http://schemas.microsoft.com/office/word/2018/wordml/cex" xmlns:w16cid="http://schemas.microsoft.com/office/word/2016/wordml/cid" xmlns:w16="http://schemas.microsoft.com/office/word/2018/wordml" xmlns:w16sdtdh="http://schemas.microsoft.com/office/word/2020/wordml/sdtdatahash" xmlns:w16se="http://schemas.microsoft.com/office/word/2015/wordml/symex" xmlns:wpg="http://schemas.microsoft.com/office/word/2010/wordprocessingGroup" xmlns:wpi="http://schemas.microsoft.com/office/word/2010/wordprocessingInk" xmlns:wne="http://schemas.microsoft.com/office/word/2006/wordml" xmlns:wps="http://schemas.microsoft.com/office/word/2010/wordprocessingShape" mc:Ignorable="w14 w15 w16se w16cid w16 w16cex w16sdtdh wp14">
   <w:footnote w:type="separator" w:id="-1">
     <w:p>
       <w:pPr>
@@ -3092,13 +3175,13 @@
 </file>
 
 <file path=word/header1.xml><?xml version="1.0" encoding="utf-8"?>
-<w:hdr xmlns:wpc="http://schemas.microsoft.com/office/word/2010/wordprocessingCanvas" xmlns:cx="http://schemas.microsoft.com/office/drawing/2014/chartex" xmlns:cx1="http://schemas.microsoft.com/office/drawing/2015/9/8/chartex" xmlns:cx2="http://schemas.microsoft.com/office/drawing/2015/10/21/chartex" xmlns:cx3="http://schemas.microsoft.com/office/drawing/2016/5/9/chartex" xmlns:cx4="http://schemas.microsoft.com/office/drawing/2016/5/10/chartex" xmlns:cx5="http://schemas.microsoft.com/office/drawing/2016/5/11/chartex" xmlns:cx6="http://schemas.microsoft.com/office/drawing/2016/5/12/chartex" xmlns:cx7="http://schemas.microsoft.com/office/drawing/2016/5/13/chartex" xmlns:cx8="http://schemas.microsoft.com/office/drawing/2016/5/14/chartex" xmlns:mc="http://schemas.openxmlformats.org/markup-compatibility/2006" xmlns:aink="http://schemas.microsoft.com/office/drawing/2016/ink" xmlns:am3d="http://schemas.microsoft.com/office/drawing/2017/model3d" xmlns:o="urn:schemas-microsoft-com:office:office" xmlns:oel="http://schemas.microsoft.com/office/2019/extlst" xmlns:r="http://schemas.openxmlformats.org/officeDocument/2006/relationships" xmlns:m="http://schemas.openxmlformats.org/officeDocument/2006/math" xmlns:v="urn:schemas-microsoft-com:vml" xmlns:wp14="http://schemas.microsoft.com/office/word/2010/wordprocessingDrawing" xmlns:wp="http://schemas.openxmlformats.org/drawingml/2006/wordprocessingDrawing" xmlns:w10="urn:schemas-microsoft-com:office:word" xmlns:w="http://schemas.openxmlformats.org/wordprocessingml/2006/main" xmlns:w14="http://schemas.microsoft.com/office/word/2010/wordml" xmlns:w15="http://schemas.microsoft.com/office/word/2012/wordml" xmlns:w16cex="http://schemas.microsoft.com/office/word/2018/wordml/cex" xmlns:w16cid="http://schemas.microsoft.com/office/word/2016/wordml/cid" xmlns:w16="http://schemas.microsoft.com/office/word/2018/wordml" xmlns:w16du="http://schemas.microsoft.com/office/word/2023/wordml/word16du" xmlns:w16sdtdh="http://schemas.microsoft.com/office/word/2020/wordml/sdtdatahash" xmlns:w16sdtfl="http://schemas.microsoft.com/office/word/2024/wordml/sdtformatlock" xmlns:w16se="http://schemas.microsoft.com/office/word/2015/wordml/symex" xmlns:wpg="http://schemas.microsoft.com/office/word/2010/wordprocessingGroup" xmlns:wpi="http://schemas.microsoft.com/office/word/2010/wordprocessingInk" xmlns:wne="http://schemas.microsoft.com/office/word/2006/wordml" xmlns:wps="http://schemas.microsoft.com/office/word/2010/wordprocessingShape" mc:Ignorable="w14 w15 w16se w16cid w16 w16cex w16sdtdh w16sdtfl w16du wp14">
+<w:hdr xmlns:wpc="http://schemas.microsoft.com/office/word/2010/wordprocessingCanvas" xmlns:cx="http://schemas.microsoft.com/office/drawing/2014/chartex" xmlns:cx1="http://schemas.microsoft.com/office/drawing/2015/9/8/chartex" xmlns:cx2="http://schemas.microsoft.com/office/drawing/2015/10/21/chartex" xmlns:cx3="http://schemas.microsoft.com/office/drawing/2016/5/9/chartex" xmlns:cx4="http://schemas.microsoft.com/office/drawing/2016/5/10/chartex" xmlns:cx5="http://schemas.microsoft.com/office/drawing/2016/5/11/chartex" xmlns:cx6="http://schemas.microsoft.com/office/drawing/2016/5/12/chartex" xmlns:cx7="http://schemas.microsoft.com/office/drawing/2016/5/13/chartex" xmlns:cx8="http://schemas.microsoft.com/office/drawing/2016/5/14/chartex" xmlns:mc="http://schemas.openxmlformats.org/markup-compatibility/2006" xmlns:aink="http://schemas.microsoft.com/office/drawing/2016/ink" xmlns:am3d="http://schemas.microsoft.com/office/drawing/2017/model3d" xmlns:o="urn:schemas-microsoft-com:office:office" xmlns:r="http://schemas.openxmlformats.org/officeDocument/2006/relationships" xmlns:m="http://schemas.openxmlformats.org/officeDocument/2006/math" xmlns:v="urn:schemas-microsoft-com:vml" xmlns:wp14="http://schemas.microsoft.com/office/word/2010/wordprocessingDrawing" xmlns:wp="http://schemas.openxmlformats.org/drawingml/2006/wordprocessingDrawing" xmlns:w10="urn:schemas-microsoft-com:office:word" xmlns:w="http://schemas.openxmlformats.org/wordprocessingml/2006/main" xmlns:w14="http://schemas.microsoft.com/office/word/2010/wordml" xmlns:w15="http://schemas.microsoft.com/office/word/2012/wordml" xmlns:w16cex="http://schemas.microsoft.com/office/word/2018/wordml/cex" xmlns:w16cid="http://schemas.microsoft.com/office/word/2016/wordml/cid" xmlns:w16="http://schemas.microsoft.com/office/word/2018/wordml" xmlns:w16sdtdh="http://schemas.microsoft.com/office/word/2020/wordml/sdtdatahash" xmlns:w16se="http://schemas.microsoft.com/office/word/2015/wordml/symex" xmlns:wpg="http://schemas.microsoft.com/office/word/2010/wordprocessingGroup" xmlns:wpi="http://schemas.microsoft.com/office/word/2010/wordprocessingInk" xmlns:wne="http://schemas.microsoft.com/office/word/2006/wordml" xmlns:wps="http://schemas.microsoft.com/office/word/2010/wordprocessingShape" mc:Ignorable="w14 w15 w16se w16cid w16 w16cex w16sdtdh wp14">
   <w:p/>
 </w:hdr>
 </file>
 
 <file path=word/numbering.xml><?xml version="1.0" encoding="utf-8"?>
-<w:numbering xmlns:wpc="http://schemas.microsoft.com/office/word/2010/wordprocessingCanvas" xmlns:cx="http://schemas.microsoft.com/office/drawing/2014/chartex" xmlns:cx1="http://schemas.microsoft.com/office/drawing/2015/9/8/chartex" xmlns:cx2="http://schemas.microsoft.com/office/drawing/2015/10/21/chartex" xmlns:cx3="http://schemas.microsoft.com/office/drawing/2016/5/9/chartex" xmlns:cx4="http://schemas.microsoft.com/office/drawing/2016/5/10/chartex" xmlns:cx5="http://schemas.microsoft.com/office/drawing/2016/5/11/chartex" xmlns:cx6="http://schemas.microsoft.com/office/drawing/2016/5/12/chartex" xmlns:cx7="http://schemas.microsoft.com/office/drawing/2016/5/13/chartex" xmlns:cx8="http://schemas.microsoft.com/office/drawing/2016/5/14/chartex" xmlns:mc="http://schemas.openxmlformats.org/markup-compatibility/2006" xmlns:aink="http://schemas.microsoft.com/office/drawing/2016/ink" xmlns:am3d="http://schemas.microsoft.com/office/drawing/2017/model3d" xmlns:o="urn:schemas-microsoft-com:office:office" xmlns:oel="http://schemas.microsoft.com/office/2019/extlst" xmlns:r="http://schemas.openxmlformats.org/officeDocument/2006/relationships" xmlns:m="http://schemas.openxmlformats.org/officeDocument/2006/math" xmlns:v="urn:schemas-microsoft-com:vml" xmlns:wp14="http://schemas.microsoft.com/office/word/2010/wordprocessingDrawing" xmlns:wp="http://schemas.openxmlformats.org/drawingml/2006/wordprocessingDrawing" xmlns:w10="urn:schemas-microsoft-com:office:word" xmlns:w="http://schemas.openxmlformats.org/wordprocessingml/2006/main" xmlns:w14="http://schemas.microsoft.com/office/word/2010/wordml" xmlns:w15="http://schemas.microsoft.com/office/word/2012/wordml" xmlns:w16cex="http://schemas.microsoft.com/office/word/2018/wordml/cex" xmlns:w16cid="http://schemas.microsoft.com/office/word/2016/wordml/cid" xmlns:w16="http://schemas.microsoft.com/office/word/2018/wordml" xmlns:w16du="http://schemas.microsoft.com/office/word/2023/wordml/word16du" xmlns:w16sdtdh="http://schemas.microsoft.com/office/word/2020/wordml/sdtdatahash" xmlns:w16sdtfl="http://schemas.microsoft.com/office/word/2024/wordml/sdtformatlock" xmlns:w16se="http://schemas.microsoft.com/office/word/2015/wordml/symex" xmlns:wpg="http://schemas.microsoft.com/office/word/2010/wordprocessingGroup" xmlns:wpi="http://schemas.microsoft.com/office/word/2010/wordprocessingInk" xmlns:wne="http://schemas.microsoft.com/office/word/2006/wordml" xmlns:wps="http://schemas.microsoft.com/office/word/2010/wordprocessingShape" mc:Ignorable="w14 w15 w16se w16cid w16 w16cex w16sdtdh w16sdtfl w16du wp14">
+<w:numbering xmlns:wpc="http://schemas.microsoft.com/office/word/2010/wordprocessingCanvas" xmlns:cx="http://schemas.microsoft.com/office/drawing/2014/chartex" xmlns:cx1="http://schemas.microsoft.com/office/drawing/2015/9/8/chartex" xmlns:cx2="http://schemas.microsoft.com/office/drawing/2015/10/21/chartex" xmlns:cx3="http://schemas.microsoft.com/office/drawing/2016/5/9/chartex" xmlns:cx4="http://schemas.microsoft.com/office/drawing/2016/5/10/chartex" xmlns:cx5="http://schemas.microsoft.com/office/drawing/2016/5/11/chartex" xmlns:cx6="http://schemas.microsoft.com/office/drawing/2016/5/12/chartex" xmlns:cx7="http://schemas.microsoft.com/office/drawing/2016/5/13/chartex" xmlns:cx8="http://schemas.microsoft.com/office/drawing/2016/5/14/chartex" xmlns:mc="http://schemas.openxmlformats.org/markup-compatibility/2006" xmlns:aink="http://schemas.microsoft.com/office/drawing/2016/ink" xmlns:am3d="http://schemas.microsoft.com/office/drawing/2017/model3d" xmlns:o="urn:schemas-microsoft-com:office:office" xmlns:r="http://schemas.openxmlformats.org/officeDocument/2006/relationships" xmlns:m="http://schemas.openxmlformats.org/officeDocument/2006/math" xmlns:v="urn:schemas-microsoft-com:vml" xmlns:wp14="http://schemas.microsoft.com/office/word/2010/wordprocessingDrawing" xmlns:wp="http://schemas.openxmlformats.org/drawingml/2006/wordprocessingDrawing" xmlns:w10="urn:schemas-microsoft-com:office:word" xmlns:w="http://schemas.openxmlformats.org/wordprocessingml/2006/main" xmlns:w14="http://schemas.microsoft.com/office/word/2010/wordml" xmlns:w15="http://schemas.microsoft.com/office/word/2012/wordml" xmlns:w16cex="http://schemas.microsoft.com/office/word/2018/wordml/cex" xmlns:w16cid="http://schemas.microsoft.com/office/word/2016/wordml/cid" xmlns:w16="http://schemas.microsoft.com/office/word/2018/wordml" xmlns:w16sdtdh="http://schemas.microsoft.com/office/word/2020/wordml/sdtdatahash" xmlns:w16se="http://schemas.microsoft.com/office/word/2015/wordml/symex" xmlns:wpg="http://schemas.microsoft.com/office/word/2010/wordprocessingGroup" xmlns:wpi="http://schemas.microsoft.com/office/word/2010/wordprocessingInk" xmlns:wne="http://schemas.microsoft.com/office/word/2006/wordml" xmlns:wps="http://schemas.microsoft.com/office/word/2010/wordprocessingShape" mc:Ignorable="w14 w15 w16se w16cid w16 w16cex w16sdtdh wp14">
   <w:abstractNum w:abstractNumId="0" w15:restartNumberingAfterBreak="0">
     <w:nsid w:val="0D2B5CC2"/>
     <w:multiLevelType w:val="multilevel"/>
@@ -3890,32 +3973,32 @@
       </w:rPr>
     </w:lvl>
   </w:abstractNum>
-  <w:num w:numId="1" w16cid:durableId="579019475">
+  <w:num w:numId="1">
     <w:abstractNumId w:val="0"/>
   </w:num>
-  <w:num w:numId="2" w16cid:durableId="1970280295">
+  <w:num w:numId="2">
     <w:abstractNumId w:val="4"/>
   </w:num>
-  <w:num w:numId="3" w16cid:durableId="1933971640">
+  <w:num w:numId="3">
     <w:abstractNumId w:val="2"/>
   </w:num>
-  <w:num w:numId="4" w16cid:durableId="1296913148">
+  <w:num w:numId="4">
     <w:abstractNumId w:val="6"/>
   </w:num>
-  <w:num w:numId="5" w16cid:durableId="500122387">
+  <w:num w:numId="5">
     <w:abstractNumId w:val="1"/>
   </w:num>
-  <w:num w:numId="6" w16cid:durableId="564293986">
+  <w:num w:numId="6">
     <w:abstractNumId w:val="5"/>
   </w:num>
-  <w:num w:numId="7" w16cid:durableId="53510103">
+  <w:num w:numId="7">
     <w:abstractNumId w:val="3"/>
   </w:num>
 </w:numbering>
 </file>
 
 <file path=word/styles.xml><?xml version="1.0" encoding="utf-8"?>
-<w:styles xmlns:mc="http://schemas.openxmlformats.org/markup-compatibility/2006" xmlns:r="http://schemas.openxmlformats.org/officeDocument/2006/relationships" xmlns:w="http://schemas.openxmlformats.org/wordprocessingml/2006/main" xmlns:w14="http://schemas.microsoft.com/office/word/2010/wordml" xmlns:w15="http://schemas.microsoft.com/office/word/2012/wordml" xmlns:w16cex="http://schemas.microsoft.com/office/word/2018/wordml/cex" xmlns:w16cid="http://schemas.microsoft.com/office/word/2016/wordml/cid" xmlns:w16="http://schemas.microsoft.com/office/word/2018/wordml" xmlns:w16du="http://schemas.microsoft.com/office/word/2023/wordml/word16du" xmlns:w16sdtdh="http://schemas.microsoft.com/office/word/2020/wordml/sdtdatahash" xmlns:w16sdtfl="http://schemas.microsoft.com/office/word/2024/wordml/sdtformatlock" xmlns:w16se="http://schemas.microsoft.com/office/word/2015/wordml/symex" mc:Ignorable="w14 w15 w16se w16cid w16 w16cex w16sdtdh w16sdtfl w16du">
+<w:styles xmlns:mc="http://schemas.openxmlformats.org/markup-compatibility/2006" xmlns:r="http://schemas.openxmlformats.org/officeDocument/2006/relationships" xmlns:w="http://schemas.openxmlformats.org/wordprocessingml/2006/main" xmlns:w14="http://schemas.microsoft.com/office/word/2010/wordml" xmlns:w15="http://schemas.microsoft.com/office/word/2012/wordml" xmlns:w16cex="http://schemas.microsoft.com/office/word/2018/wordml/cex" xmlns:w16cid="http://schemas.microsoft.com/office/word/2016/wordml/cid" xmlns:w16="http://schemas.microsoft.com/office/word/2018/wordml" xmlns:w16sdtdh="http://schemas.microsoft.com/office/word/2020/wordml/sdtdatahash" xmlns:w16se="http://schemas.microsoft.com/office/word/2015/wordml/symex" mc:Ignorable="w14 w15 w16se w16cid w16 w16cex w16sdtdh">
   <w:docDefaults>
     <w:rPrDefault>
       <w:rPr>

</xml_diff>

<commit_message>
docs/Correccion en el documento SCM_Herramientas-de-SCM
</commit_message>
<xml_diff>
--- a/04-Documentacion-Gestion/SCM_Herramientas-de-SCM.docx
+++ b/04-Documentacion-Gestion/SCM_Herramientas-de-SCM.docx
@@ -12,6 +12,16 @@
           <w:szCs w:val="36"/>
         </w:rPr>
       </w:pPr>
+      <w:r>
+        <w:rPr>
+          <w:rFonts w:ascii="Calibri" w:eastAsia="Calibri" w:hAnsi="Calibri" w:cs="Calibri"/>
+          <w:b/>
+          <w:color w:val="353744"/>
+          <w:sz w:val="56"/>
+          <w:szCs w:val="56"/>
+        </w:rPr>
+        <w:t xml:space="preserve"> </w:t>
+      </w:r>
       <w:r>
         <w:rPr>
           <w:rFonts w:ascii="Calibri" w:eastAsia="Calibri" w:hAnsi="Calibri" w:cs="Calibri"/>
@@ -247,7 +257,25 @@
           <w:sz w:val="24"/>
           <w:szCs w:val="24"/>
         </w:rPr>
-        <w:t>Grupo Nro: 10</w:t>
+        <w:t xml:space="preserve">Grupo </w:t>
+      </w:r>
+      <w:proofErr w:type="spellStart"/>
+      <w:r>
+        <w:rPr>
+          <w:rFonts w:ascii="Calibri" w:eastAsia="Calibri" w:hAnsi="Calibri" w:cs="Calibri"/>
+          <w:sz w:val="24"/>
+          <w:szCs w:val="24"/>
+        </w:rPr>
+        <w:t>Nro</w:t>
+      </w:r>
+      <w:proofErr w:type="spellEnd"/>
+      <w:r>
+        <w:rPr>
+          <w:rFonts w:ascii="Calibri" w:eastAsia="Calibri" w:hAnsi="Calibri" w:cs="Calibri"/>
+          <w:sz w:val="24"/>
+          <w:szCs w:val="24"/>
+        </w:rPr>
+        <w:t>: 10</w:t>
       </w:r>
     </w:p>
     <w:p>
@@ -323,8 +351,36 @@
           <w:sz w:val="24"/>
           <w:szCs w:val="24"/>
         </w:rPr>
-        <w:t>86199 - Ladux, Carlos Agustin</w:t>
-      </w:r>
+        <w:t xml:space="preserve">86199 - </w:t>
+      </w:r>
+      <w:proofErr w:type="spellStart"/>
+      <w:r>
+        <w:rPr>
+          <w:rFonts w:ascii="Calibri" w:eastAsia="Calibri" w:hAnsi="Calibri" w:cs="Calibri"/>
+          <w:sz w:val="24"/>
+          <w:szCs w:val="24"/>
+        </w:rPr>
+        <w:t>Ladux</w:t>
+      </w:r>
+      <w:proofErr w:type="spellEnd"/>
+      <w:r>
+        <w:rPr>
+          <w:rFonts w:ascii="Calibri" w:eastAsia="Calibri" w:hAnsi="Calibri" w:cs="Calibri"/>
+          <w:sz w:val="24"/>
+          <w:szCs w:val="24"/>
+        </w:rPr>
+        <w:t xml:space="preserve">, Carlos </w:t>
+      </w:r>
+      <w:proofErr w:type="spellStart"/>
+      <w:r>
+        <w:rPr>
+          <w:rFonts w:ascii="Calibri" w:eastAsia="Calibri" w:hAnsi="Calibri" w:cs="Calibri"/>
+          <w:sz w:val="24"/>
+          <w:szCs w:val="24"/>
+        </w:rPr>
+        <w:t>Agustin</w:t>
+      </w:r>
+      <w:proofErr w:type="spellEnd"/>
     </w:p>
     <w:p>
       <w:pPr>
@@ -344,8 +400,36 @@
           <w:sz w:val="24"/>
           <w:szCs w:val="24"/>
         </w:rPr>
-        <w:t>86495 - Lypnik, Zoi</w:t>
-      </w:r>
+        <w:t xml:space="preserve">86495 - </w:t>
+      </w:r>
+      <w:proofErr w:type="spellStart"/>
+      <w:r>
+        <w:rPr>
+          <w:rFonts w:ascii="Calibri" w:eastAsia="Calibri" w:hAnsi="Calibri" w:cs="Calibri"/>
+          <w:sz w:val="24"/>
+          <w:szCs w:val="24"/>
+        </w:rPr>
+        <w:t>Lypnik</w:t>
+      </w:r>
+      <w:proofErr w:type="spellEnd"/>
+      <w:r>
+        <w:rPr>
+          <w:rFonts w:ascii="Calibri" w:eastAsia="Calibri" w:hAnsi="Calibri" w:cs="Calibri"/>
+          <w:sz w:val="24"/>
+          <w:szCs w:val="24"/>
+        </w:rPr>
+        <w:t xml:space="preserve">, </w:t>
+      </w:r>
+      <w:proofErr w:type="spellStart"/>
+      <w:r>
+        <w:rPr>
+          <w:rFonts w:ascii="Calibri" w:eastAsia="Calibri" w:hAnsi="Calibri" w:cs="Calibri"/>
+          <w:sz w:val="24"/>
+          <w:szCs w:val="24"/>
+        </w:rPr>
+        <w:t>Zoi</w:t>
+      </w:r>
+      <w:proofErr w:type="spellEnd"/>
     </w:p>
     <w:p>
       <w:pPr>
@@ -407,7 +491,43 @@
           <w:sz w:val="24"/>
           <w:szCs w:val="24"/>
         </w:rPr>
-        <w:t>90230 - Ocampo Vysin, Arian Javier</w:t>
+        <w:t xml:space="preserve">90230 - Ocampo </w:t>
+      </w:r>
+      <w:proofErr w:type="spellStart"/>
+      <w:r>
+        <w:rPr>
+          <w:rFonts w:ascii="Calibri" w:eastAsia="Calibri" w:hAnsi="Calibri" w:cs="Calibri"/>
+          <w:sz w:val="24"/>
+          <w:szCs w:val="24"/>
+        </w:rPr>
+        <w:t>Vysin</w:t>
+      </w:r>
+      <w:proofErr w:type="spellEnd"/>
+      <w:r>
+        <w:rPr>
+          <w:rFonts w:ascii="Calibri" w:eastAsia="Calibri" w:hAnsi="Calibri" w:cs="Calibri"/>
+          <w:sz w:val="24"/>
+          <w:szCs w:val="24"/>
+        </w:rPr>
+        <w:t xml:space="preserve">, </w:t>
+      </w:r>
+      <w:proofErr w:type="spellStart"/>
+      <w:r>
+        <w:rPr>
+          <w:rFonts w:ascii="Calibri" w:eastAsia="Calibri" w:hAnsi="Calibri" w:cs="Calibri"/>
+          <w:sz w:val="24"/>
+          <w:szCs w:val="24"/>
+        </w:rPr>
+        <w:t>Arian</w:t>
+      </w:r>
+      <w:proofErr w:type="spellEnd"/>
+      <w:r>
+        <w:rPr>
+          <w:rFonts w:ascii="Calibri" w:eastAsia="Calibri" w:hAnsi="Calibri" w:cs="Calibri"/>
+          <w:sz w:val="24"/>
+          <w:szCs w:val="24"/>
+        </w:rPr>
+        <w:t xml:space="preserve"> Javier</w:t>
       </w:r>
     </w:p>
     <w:p>
@@ -428,7 +548,25 @@
           <w:sz w:val="24"/>
           <w:szCs w:val="24"/>
         </w:rPr>
-        <w:t xml:space="preserve">90317 - Blencio, Juan Mateo </w:t>
+        <w:t xml:space="preserve">90317 - </w:t>
+      </w:r>
+      <w:proofErr w:type="spellStart"/>
+      <w:r>
+        <w:rPr>
+          <w:rFonts w:ascii="Calibri" w:eastAsia="Calibri" w:hAnsi="Calibri" w:cs="Calibri"/>
+          <w:sz w:val="24"/>
+          <w:szCs w:val="24"/>
+        </w:rPr>
+        <w:t>Blencio</w:t>
+      </w:r>
+      <w:proofErr w:type="spellEnd"/>
+      <w:r>
+        <w:rPr>
+          <w:rFonts w:ascii="Calibri" w:eastAsia="Calibri" w:hAnsi="Calibri" w:cs="Calibri"/>
+          <w:sz w:val="24"/>
+          <w:szCs w:val="24"/>
+        </w:rPr>
+        <w:t xml:space="preserve">, Juan Mateo </w:t>
       </w:r>
     </w:p>
     <w:p>
@@ -449,7 +587,25 @@
           <w:sz w:val="24"/>
           <w:szCs w:val="24"/>
         </w:rPr>
-        <w:t>91140 - Salum, Mauricio</w:t>
+        <w:t xml:space="preserve">91140 - </w:t>
+      </w:r>
+      <w:proofErr w:type="spellStart"/>
+      <w:r>
+        <w:rPr>
+          <w:rFonts w:ascii="Calibri" w:eastAsia="Calibri" w:hAnsi="Calibri" w:cs="Calibri"/>
+          <w:sz w:val="24"/>
+          <w:szCs w:val="24"/>
+        </w:rPr>
+        <w:t>Salum</w:t>
+      </w:r>
+      <w:proofErr w:type="spellEnd"/>
+      <w:r>
+        <w:rPr>
+          <w:rFonts w:ascii="Calibri" w:eastAsia="Calibri" w:hAnsi="Calibri" w:cs="Calibri"/>
+          <w:sz w:val="24"/>
+          <w:szCs w:val="24"/>
+        </w:rPr>
+        <w:t>, Mauricio</w:t>
       </w:r>
     </w:p>
     <w:p>
@@ -473,10 +629,7 @@
       <w:bookmarkEnd w:id="1"/>
       <w:r>
         <w:lastRenderedPageBreak/>
-        <w:t>Estructura del reposito</w:t>
-      </w:r>
-      <w:r>
-        <w:t>rio</w:t>
+        <w:t>Estructura del repositorio</w:t>
       </w:r>
     </w:p>
     <w:p/>
@@ -902,7 +1055,15 @@
               <w:spacing w:line="240" w:lineRule="auto"/>
             </w:pPr>
             <w:r>
-              <w:t>/01-Teorico/Bibliografia/[tema]/</w:t>
+              <w:t>/01-Teorico/</w:t>
+            </w:r>
+            <w:proofErr w:type="spellStart"/>
+            <w:r>
+              <w:t>Bibliografia</w:t>
+            </w:r>
+            <w:proofErr w:type="spellEnd"/>
+            <w:r>
+              <w:t>/[tema]/</w:t>
             </w:r>
           </w:p>
         </w:tc>
@@ -1128,7 +1289,15 @@
               <w:spacing w:line="240" w:lineRule="auto"/>
             </w:pPr>
             <w:r>
-              <w:t>/02-Practico/Trabajos-Practicos/</w:t>
+              <w:t>/02-Practico/Trabajos-</w:t>
+            </w:r>
+            <w:proofErr w:type="spellStart"/>
+            <w:r>
+              <w:t>Practicos</w:t>
+            </w:r>
+            <w:proofErr w:type="spellEnd"/>
+            <w:r>
+              <w:t>/</w:t>
             </w:r>
           </w:p>
         </w:tc>
@@ -1214,7 +1383,20 @@
               <w:spacing w:line="240" w:lineRule="auto"/>
             </w:pPr>
             <w:r>
-              <w:t>Practico[N]_[tema]_[titulo].[ext]</w:t>
+              <w:t>Practico[N]_[tema]_[titulo</w:t>
+            </w:r>
+            <w:proofErr w:type="gramStart"/>
+            <w:r>
+              <w:t>].[</w:t>
+            </w:r>
+            <w:proofErr w:type="spellStart"/>
+            <w:proofErr w:type="gramEnd"/>
+            <w:r>
+              <w:t>ext</w:t>
+            </w:r>
+            <w:proofErr w:type="spellEnd"/>
+            <w:r>
+              <w:t>]</w:t>
             </w:r>
           </w:p>
         </w:tc>
@@ -1234,7 +1416,15 @@
               <w:spacing w:line="240" w:lineRule="auto"/>
             </w:pPr>
             <w:r>
-              <w:t>/02-Practico/Trabajos-Practicos/</w:t>
+              <w:t>/02-Practico/Trabajos-</w:t>
+            </w:r>
+            <w:proofErr w:type="spellStart"/>
+            <w:r>
+              <w:t>Practicos</w:t>
+            </w:r>
+            <w:proofErr w:type="spellEnd"/>
+            <w:r>
+              <w:t>/</w:t>
             </w:r>
           </w:p>
         </w:tc>
@@ -1337,7 +1527,15 @@
               <w:spacing w:line="240" w:lineRule="auto"/>
             </w:pPr>
             <w:r>
-              <w:t>/01-Teorico/Trabajos-Investigacion/</w:t>
+              <w:t>/01-Teorico/Trabajos-</w:t>
+            </w:r>
+            <w:proofErr w:type="spellStart"/>
+            <w:r>
+              <w:t>Investigacion</w:t>
+            </w:r>
+            <w:proofErr w:type="spellEnd"/>
+            <w:r>
+              <w:t>/</w:t>
             </w:r>
           </w:p>
         </w:tc>
@@ -1363,9 +1561,11 @@
               </w:pBdr>
               <w:spacing w:line="240" w:lineRule="auto"/>
             </w:pPr>
+            <w:proofErr w:type="spellStart"/>
             <w:r>
               <w:t>Teorico</w:t>
             </w:r>
+            <w:proofErr w:type="spellEnd"/>
           </w:p>
         </w:tc>
       </w:tr>
@@ -1420,7 +1620,20 @@
               <w:spacing w:line="240" w:lineRule="auto"/>
             </w:pPr>
             <w:r>
-              <w:t>Trabajo-Conceptual[N]_[tema].[ext]</w:t>
+              <w:t>Trabajo-Conceptual[N]_[tema</w:t>
+            </w:r>
+            <w:proofErr w:type="gramStart"/>
+            <w:r>
+              <w:t>].[</w:t>
+            </w:r>
+            <w:proofErr w:type="spellStart"/>
+            <w:proofErr w:type="gramEnd"/>
+            <w:r>
+              <w:t>ext</w:t>
+            </w:r>
+            <w:proofErr w:type="spellEnd"/>
+            <w:r>
+              <w:t>]</w:t>
             </w:r>
           </w:p>
         </w:tc>
@@ -1440,7 +1653,15 @@
               <w:spacing w:line="240" w:lineRule="auto"/>
             </w:pPr>
             <w:r>
-              <w:t>/01-Teorico/Trabajos-Investigacion/</w:t>
+              <w:t>/01-Teorico/Trabajos-</w:t>
+            </w:r>
+            <w:proofErr w:type="spellStart"/>
+            <w:r>
+              <w:t>Investigacion</w:t>
+            </w:r>
+            <w:proofErr w:type="spellEnd"/>
+            <w:r>
+              <w:t>/</w:t>
             </w:r>
           </w:p>
         </w:tc>
@@ -1466,9 +1687,11 @@
               </w:pBdr>
               <w:spacing w:line="240" w:lineRule="auto"/>
             </w:pPr>
+            <w:proofErr w:type="spellStart"/>
             <w:r>
               <w:t>Teorico</w:t>
             </w:r>
+            <w:proofErr w:type="spellEnd"/>
           </w:p>
         </w:tc>
       </w:tr>
@@ -1708,9 +1931,11 @@
               </w:pBdr>
               <w:spacing w:line="240" w:lineRule="auto"/>
             </w:pPr>
+            <w:proofErr w:type="gramStart"/>
             <w:r>
               <w:t>Información docentes</w:t>
             </w:r>
+            <w:proofErr w:type="gramEnd"/>
           </w:p>
         </w:tc>
         <w:tc>
@@ -1914,9 +2139,11 @@
               </w:pBdr>
               <w:spacing w:line="240" w:lineRule="auto"/>
             </w:pPr>
+            <w:proofErr w:type="spellStart"/>
             <w:r>
               <w:t>Templates</w:t>
             </w:r>
+            <w:proofErr w:type="spellEnd"/>
           </w:p>
         </w:tc>
         <w:tc>
@@ -1941,8 +2168,26 @@
               </w:pBdr>
               <w:spacing w:line="240" w:lineRule="auto"/>
             </w:pPr>
-            <w:r>
-              <w:t>Template_[tema].[ext]</w:t>
+            <w:proofErr w:type="spellStart"/>
+            <w:r>
+              <w:t>Template</w:t>
+            </w:r>
+            <w:proofErr w:type="spellEnd"/>
+            <w:r>
+              <w:t>_[tema</w:t>
+            </w:r>
+            <w:proofErr w:type="gramStart"/>
+            <w:r>
+              <w:t>].[</w:t>
+            </w:r>
+            <w:proofErr w:type="spellStart"/>
+            <w:proofErr w:type="gramEnd"/>
+            <w:r>
+              <w:t>ext</w:t>
+            </w:r>
+            <w:proofErr w:type="spellEnd"/>
+            <w:r>
+              <w:t>]</w:t>
             </w:r>
           </w:p>
         </w:tc>
@@ -2018,10 +2263,7 @@
               <w:spacing w:line="240" w:lineRule="auto"/>
             </w:pPr>
             <w:r>
-              <w:t xml:space="preserve">Material Apoyo </w:t>
-            </w:r>
-            <w:r>
-              <w:t>Evaluaciones</w:t>
+              <w:t>Material Apoyo Evaluaciones</w:t>
             </w:r>
           </w:p>
         </w:tc>
@@ -2342,7 +2584,20 @@
         <w:t>[N]_[tema]:</w:t>
       </w:r>
       <w:r>
-        <w:t xml:space="preserve"> Número de presentación(ej: 00, 01, 12) seguido del nombre del tema tratado.</w:t>
+        <w:t xml:space="preserve"> Número de </w:t>
+      </w:r>
+      <w:proofErr w:type="gramStart"/>
+      <w:r>
+        <w:t>presentación(</w:t>
+      </w:r>
+      <w:proofErr w:type="spellStart"/>
+      <w:proofErr w:type="gramEnd"/>
+      <w:r>
+        <w:t>ej</w:t>
+      </w:r>
+      <w:proofErr w:type="spellEnd"/>
+      <w:r>
+        <w:t>: 00, 01, 12) seguido del nombre del tema tratado.</w:t>
       </w:r>
     </w:p>
     <w:p>
@@ -2385,11 +2640,19 @@
         </w:numPr>
         <w:spacing w:line="240" w:lineRule="auto"/>
       </w:pPr>
+      <w:proofErr w:type="spellStart"/>
       <w:r>
         <w:rPr>
           <w:b/>
         </w:rPr>
-        <w:t>Guia_Ejercicios-Resueltos:</w:t>
+        <w:t>Guia_Ejercicios</w:t>
+      </w:r>
+      <w:proofErr w:type="spellEnd"/>
+      <w:r>
+        <w:rPr>
+          <w:b/>
+        </w:rPr>
+        <w:t>-Resueltos:</w:t>
       </w:r>
       <w:r>
         <w:t xml:space="preserve"> Esta guía presenta algunos casos con sus soluciones propuestas, como referencia de algunos temas prácticos abordados por la cátedra.</w:t>
@@ -2411,17 +2674,22 @@
         </w:numPr>
         <w:spacing w:line="240" w:lineRule="auto"/>
       </w:pPr>
+      <w:proofErr w:type="spellStart"/>
       <w:r>
         <w:rPr>
           <w:b/>
         </w:rPr>
-        <w:t>Guia_TPs-Evaluables:</w:t>
-      </w:r>
-      <w:r>
-        <w:t xml:space="preserve"> En esta guía está</w:t>
-      </w:r>
-      <w:r>
-        <w:t>n los enunciados del conjunto de trabajos prácticos grupales que los estudiantes deben realizar durante el cuatrimestre. (evaluables y no evaluables).</w:t>
+        <w:t>Guia_TPs</w:t>
+      </w:r>
+      <w:proofErr w:type="spellEnd"/>
+      <w:r>
+        <w:rPr>
+          <w:b/>
+        </w:rPr>
+        <w:t>-Evaluables:</w:t>
+      </w:r>
+      <w:r>
+        <w:t xml:space="preserve"> En esta guía están los enunciados del conjunto de trabajos prácticos grupales que los estudiantes deben realizar durante el cuatrimestre. (evaluables y no evaluables).</w:t>
       </w:r>
     </w:p>
     <w:p>
@@ -2443,13 +2711,32 @@
         <w:rPr>
           <w:b/>
         </w:rPr>
-        <w:t>Practico[N]_[tema]_[titulo].[ext]:</w:t>
-      </w:r>
-      <w:r>
-        <w:t xml:space="preserve"> Trabajo práctico número N seguido del tema general y título del mismo</w:t>
-      </w:r>
-      <w:r>
-        <w:t>, con extensión correspondiente al formato.</w:t>
+        <w:t>Practico[N]_[tema]_[titulo</w:t>
+      </w:r>
+      <w:proofErr w:type="gramStart"/>
+      <w:r>
+        <w:rPr>
+          <w:b/>
+        </w:rPr>
+        <w:t>].[</w:t>
+      </w:r>
+      <w:proofErr w:type="spellStart"/>
+      <w:proofErr w:type="gramEnd"/>
+      <w:r>
+        <w:rPr>
+          <w:b/>
+        </w:rPr>
+        <w:t>ext</w:t>
+      </w:r>
+      <w:proofErr w:type="spellEnd"/>
+      <w:r>
+        <w:rPr>
+          <w:b/>
+        </w:rPr>
+        <w:t>]:</w:t>
+      </w:r>
+      <w:r>
+        <w:t xml:space="preserve"> Trabajo práctico número N seguido del tema general y título del mismo, con extensión correspondiente al formato.</w:t>
       </w:r>
     </w:p>
     <w:p>
@@ -2471,7 +2758,21 @@
         <w:rPr>
           <w:b/>
         </w:rPr>
-        <w:t>Lineamientos-Trabajos-Investigacion:</w:t>
+        <w:t>Lineamientos-Trabajos-</w:t>
+      </w:r>
+      <w:proofErr w:type="spellStart"/>
+      <w:r>
+        <w:rPr>
+          <w:b/>
+        </w:rPr>
+        <w:t>Investigacion</w:t>
+      </w:r>
+      <w:proofErr w:type="spellEnd"/>
+      <w:r>
+        <w:rPr>
+          <w:b/>
+        </w:rPr>
+        <w:t>:</w:t>
       </w:r>
       <w:r>
         <w:t xml:space="preserve"> Lineamientos para los trabajos de Investigación de la materia.</w:t>
@@ -2496,13 +2797,32 @@
         <w:rPr>
           <w:b/>
         </w:rPr>
-        <w:t>Trabajo-Conceptual[N]_[tema].[ext]:</w:t>
-      </w:r>
-      <w:r>
-        <w:t xml:space="preserve"> Trabajo de Investigación Conceptual número N seguido de la temática del mi</w:t>
-      </w:r>
-      <w:r>
-        <w:t>smo, con extensión correspondiente al formato.</w:t>
+        <w:t>Trabajo-Conceptual[N]_[tema</w:t>
+      </w:r>
+      <w:proofErr w:type="gramStart"/>
+      <w:r>
+        <w:rPr>
+          <w:b/>
+        </w:rPr>
+        <w:t>].[</w:t>
+      </w:r>
+      <w:proofErr w:type="spellStart"/>
+      <w:proofErr w:type="gramEnd"/>
+      <w:r>
+        <w:rPr>
+          <w:b/>
+        </w:rPr>
+        <w:t>ext</w:t>
+      </w:r>
+      <w:proofErr w:type="spellEnd"/>
+      <w:r>
+        <w:rPr>
+          <w:b/>
+        </w:rPr>
+        <w:t>]:</w:t>
+      </w:r>
+      <w:r>
+        <w:t xml:space="preserve"> Trabajo de Investigación Conceptual número N seguido de la temática del mismo, con extensión correspondiente al formato.</w:t>
       </w:r>
     </w:p>
     <w:p>
@@ -2567,17 +2887,22 @@
         </w:numPr>
         <w:spacing w:line="240" w:lineRule="auto"/>
       </w:pPr>
+      <w:proofErr w:type="spellStart"/>
       <w:r>
         <w:rPr>
           <w:b/>
         </w:rPr>
-        <w:t xml:space="preserve">informacion_docentes: </w:t>
-      </w:r>
-      <w:r>
-        <w:t>imagen con la informació</w:t>
-      </w:r>
-      <w:r>
-        <w:t>n de contacto de los profesores de la cátedra.</w:t>
+        <w:t>informacion_docentes</w:t>
+      </w:r>
+      <w:proofErr w:type="spellEnd"/>
+      <w:r>
+        <w:rPr>
+          <w:b/>
+        </w:rPr>
+        <w:t xml:space="preserve">: </w:t>
+      </w:r>
+      <w:r>
+        <w:t>imagen con la información de contacto de los profesores de la cátedra.</w:t>
       </w:r>
       <w:r>
         <w:br/>
@@ -2614,17 +2939,44 @@
         </w:numPr>
         <w:spacing w:line="240" w:lineRule="auto"/>
       </w:pPr>
+      <w:proofErr w:type="spellStart"/>
       <w:r>
         <w:rPr>
           <w:b/>
         </w:rPr>
-        <w:t xml:space="preserve">Template_[tema].[ext]: </w:t>
-      </w:r>
-      <w:r>
-        <w:t>Templetes necesarios para el cursado de la materia con sus respectivos temas identificatorios y extensio</w:t>
-      </w:r>
-      <w:r>
-        <w:t>nes acordes (docx, xlsx)</w:t>
+        <w:t>Template</w:t>
+      </w:r>
+      <w:proofErr w:type="spellEnd"/>
+      <w:r>
+        <w:rPr>
+          <w:b/>
+        </w:rPr>
+        <w:t>_[tema</w:t>
+      </w:r>
+      <w:proofErr w:type="gramStart"/>
+      <w:r>
+        <w:rPr>
+          <w:b/>
+        </w:rPr>
+        <w:t>].[</w:t>
+      </w:r>
+      <w:proofErr w:type="spellStart"/>
+      <w:proofErr w:type="gramEnd"/>
+      <w:r>
+        <w:rPr>
+          <w:b/>
+        </w:rPr>
+        <w:t>ext</w:t>
+      </w:r>
+      <w:proofErr w:type="spellEnd"/>
+      <w:r>
+        <w:rPr>
+          <w:b/>
+        </w:rPr>
+        <w:t xml:space="preserve">]: </w:t>
+      </w:r>
+      <w:r>
+        <w:t>Templetes necesarios para el cursado de la materia con sus respectivos temas identificatorios y extensiones acordes (docx, xlsx)</w:t>
       </w:r>
       <w:r>
         <w:br/>
@@ -2643,10 +2995,32 @@
         <w:rPr>
           <w:b/>
         </w:rPr>
-        <w:t>Material-Apoyo_[descripcion]</w:t>
-      </w:r>
-      <w:r>
-        <w:t>: Cualquier material de apoyo que algún participante considere de valor para el grupo con una descripción breve y significativa (ej: Resumen-Primer-Parcial, Parcial-Teórico-2022).</w:t>
+        <w:t>Material-Apoyo_[</w:t>
+      </w:r>
+      <w:proofErr w:type="spellStart"/>
+      <w:r>
+        <w:rPr>
+          <w:b/>
+        </w:rPr>
+        <w:t>descripcion</w:t>
+      </w:r>
+      <w:proofErr w:type="spellEnd"/>
+      <w:r>
+        <w:rPr>
+          <w:b/>
+        </w:rPr>
+        <w:t>]</w:t>
+      </w:r>
+      <w:r>
+        <w:t>: Cualquier material de apoyo que algún participante considere de valor para el grupo con una descripción breve y significativa (</w:t>
+      </w:r>
+      <w:proofErr w:type="spellStart"/>
+      <w:r>
+        <w:t>ej</w:t>
+      </w:r>
+      <w:proofErr w:type="spellEnd"/>
+      <w:r>
+        <w:t>: Resumen-Primer-Parcial, Parcial-Teórico-2022).</w:t>
       </w:r>
     </w:p>
     <w:p>
@@ -2664,20 +3038,30 @@
         </w:numPr>
         <w:spacing w:line="240" w:lineRule="auto"/>
       </w:pPr>
+      <w:proofErr w:type="spellStart"/>
       <w:r>
         <w:rPr>
           <w:b/>
         </w:rPr>
-        <w:t>SCM_Herramientas-de-S</w:t>
-      </w:r>
+        <w:t>SCM_Herramientas</w:t>
+      </w:r>
+      <w:proofErr w:type="spellEnd"/>
       <w:r>
         <w:rPr>
           <w:b/>
         </w:rPr>
-        <w:t>CM</w:t>
-      </w:r>
-      <w:r>
-        <w:t>: Practico4 SCM_Herramientas-de-SCM. Documentación sobre Gestión de Configuración.</w:t>
+        <w:t>-de-SCM</w:t>
+      </w:r>
+      <w:r>
+        <w:t xml:space="preserve">: Practico4 </w:t>
+      </w:r>
+      <w:proofErr w:type="spellStart"/>
+      <w:r>
+        <w:t>SCM_Herramientas</w:t>
+      </w:r>
+      <w:proofErr w:type="spellEnd"/>
+      <w:r>
+        <w:t>-de-SCM. Documentación sobre Gestión de Configuración.</w:t>
       </w:r>
     </w:p>
     <w:p>
@@ -2702,7 +3086,15 @@
         <w:t>README.md:</w:t>
       </w:r>
       <w:r>
-        <w:t xml:space="preserve"> Archivo .md que contiene información pertinente de los integrantes y grupo (número de grupo, legajos, nombres y apellidos, emails, usuarios de GitHub)</w:t>
+        <w:t xml:space="preserve"> Archivo .</w:t>
+      </w:r>
+      <w:proofErr w:type="spellStart"/>
+      <w:r>
+        <w:t>md</w:t>
+      </w:r>
+      <w:proofErr w:type="spellEnd"/>
+      <w:r>
+        <w:t xml:space="preserve"> que contiene información pertinente de los integrantes y grupo (número de grupo, legajos, nombres y apellidos, emails, usuarios de GitHub)</w:t>
       </w:r>
       <w:r>
         <w:rPr>
@@ -2739,8 +3131,13 @@
       <w:bookmarkEnd w:id="4"/>
       <w:r>
         <w:lastRenderedPageBreak/>
-        <w:t>Formato de los commits</w:t>
-      </w:r>
+        <w:t xml:space="preserve">Formato de los </w:t>
+      </w:r>
+      <w:proofErr w:type="spellStart"/>
+      <w:r>
+        <w:t>commits</w:t>
+      </w:r>
+      <w:proofErr w:type="spellEnd"/>
     </w:p>
     <w:p>
       <w:pPr>
@@ -2763,7 +3160,15 @@
         <w:spacing w:line="240" w:lineRule="auto"/>
       </w:pPr>
       <w:r>
-        <w:t>Tipos de commits para documentación:</w:t>
+        <w:t xml:space="preserve">Tipos de </w:t>
+      </w:r>
+      <w:proofErr w:type="spellStart"/>
+      <w:r>
+        <w:t>commits</w:t>
+      </w:r>
+      <w:proofErr w:type="spellEnd"/>
+      <w:r>
+        <w:t xml:space="preserve"> para documentación:</w:t>
       </w:r>
     </w:p>
     <w:p>
@@ -2801,9 +3206,19 @@
         </w:numPr>
         <w:spacing w:line="240" w:lineRule="auto"/>
       </w:pPr>
-      <w:r>
-        <w:t>docs: Actualización de documentación o readme</w:t>
-      </w:r>
+      <w:proofErr w:type="spellStart"/>
+      <w:r>
+        <w:t>docs</w:t>
+      </w:r>
+      <w:proofErr w:type="spellEnd"/>
+      <w:r>
+        <w:t xml:space="preserve">: Actualización de documentación o </w:t>
+      </w:r>
+      <w:proofErr w:type="spellStart"/>
+      <w:r>
+        <w:t>readme</w:t>
+      </w:r>
+      <w:proofErr w:type="spellEnd"/>
     </w:p>
     <w:p>
       <w:pPr>
@@ -2814,11 +3229,13 @@
         </w:numPr>
         <w:spacing w:line="240" w:lineRule="auto"/>
       </w:pPr>
-      <w:r>
-        <w:t>organizaci</w:t>
-      </w:r>
-      <w:r>
-        <w:t>on: Reorganización de estructura de carpetas</w:t>
+      <w:proofErr w:type="spellStart"/>
+      <w:r>
+        <w:t>organizacion</w:t>
+      </w:r>
+      <w:proofErr w:type="spellEnd"/>
+      <w:r>
+        <w:t>: Reorganización de estructura de carpetas</w:t>
       </w:r>
     </w:p>
     <w:p>
@@ -2843,8 +3260,13 @@
         </w:numPr>
         <w:spacing w:line="240" w:lineRule="auto"/>
       </w:pPr>
-      <w:r>
-        <w:t>correccion: Corrección de errores en materiales</w:t>
+      <w:proofErr w:type="spellStart"/>
+      <w:r>
+        <w:t>correccion</w:t>
+      </w:r>
+      <w:proofErr w:type="spellEnd"/>
+      <w:r>
+        <w:t>: Corrección de errores en materiales</w:t>
       </w:r>
     </w:p>
     <w:p>
@@ -2856,8 +3278,13 @@
         </w:numPr>
         <w:spacing w:line="240" w:lineRule="auto"/>
       </w:pPr>
-      <w:r>
-        <w:t>linea-base: Creación de línea base</w:t>
+      <w:proofErr w:type="spellStart"/>
+      <w:r>
+        <w:t>linea</w:t>
+      </w:r>
+      <w:proofErr w:type="spellEnd"/>
+      <w:r>
+        <w:t>-base: Creación de línea base</w:t>
       </w:r>
       <w:bookmarkStart w:id="5" w:name="_yavdtto02zpi" w:colFirst="0" w:colLast="0"/>
       <w:bookmarkEnd w:id="5"/>
@@ -2920,7 +3347,21 @@
         <w:rPr>
           <w:lang w:val="es-AR"/>
         </w:rPr>
-        <w:t>El trabajo fue revisado, corregido y validado según el feedback docente.</w:t>
+        <w:t xml:space="preserve">El trabajo fue revisado, corregido y validado según el </w:t>
+      </w:r>
+      <w:proofErr w:type="spellStart"/>
+      <w:r>
+        <w:rPr>
+          <w:lang w:val="es-AR"/>
+        </w:rPr>
+        <w:t>feedback</w:t>
+      </w:r>
+      <w:proofErr w:type="spellEnd"/>
+      <w:r>
+        <w:rPr>
+          <w:lang w:val="es-AR"/>
+        </w:rPr>
+        <w:t xml:space="preserve"> docente.</w:t>
       </w:r>
     </w:p>
     <w:p>
@@ -3029,12 +3470,23 @@
     </w:p>
     <w:p>
       <w:r>
-        <w:t>Se adjunta una versión actualizada del repositorio, ultima Línea Base 9/11/2025</w:t>
+        <w:t xml:space="preserve">Se adjunta una versión actualizada del repositorio, </w:t>
+      </w:r>
+      <w:proofErr w:type="spellStart"/>
+      <w:r>
+        <w:t>ultima</w:t>
+      </w:r>
+      <w:proofErr w:type="spellEnd"/>
+      <w:r>
+        <w:t xml:space="preserve"> Línea Base 9/11/2025</w:t>
       </w:r>
       <w:r>
         <w:br/>
       </w:r>
       <w:r>
+        <w:rPr>
+          <w:noProof/>
+        </w:rPr>
         <w:drawing>
           <wp:inline distT="0" distB="0" distL="0" distR="0" wp14:anchorId="1E7DF40C" wp14:editId="255C29E5">
             <wp:extent cx="5733415" cy="4413885"/>

</xml_diff>